<commit_message>
ajout fichiers modif exten
</commit_message>
<xml_diff>
--- a/requetesPreparéesMySqli.docx
+++ b/requetesPreparéesMySqli.docx
@@ -165,13 +165,28 @@
         </w:rPr>
         <w:t>d'accéder aux propriétés du résultat.</w:t>
         <w:br/>
-      </w:r>
-      <w:r>
-        <w:rPr>
-          <w:b/>
-          <w:bCs/>
-        </w:rPr>
-        <w:t>N’est pas utilisé dans les enregistrements</w:t>
+        <w:t xml:space="preserve">N’est pas utilisé dans les enregistrements, </w:t>
+      </w:r>
+      <w:r>
+        <w:rPr>
+          <w:b/>
+          <w:bCs/>
+        </w:rPr>
+        <w:t>update,…</w:t>
+      </w:r>
+    </w:p>
+    <w:p>
+      <w:pPr>
+        <w:pStyle w:val="Normal"/>
+        <w:bidi w:val="0"/>
+        <w:jc w:val="left"/>
+        <w:rPr>
+          <w:b/>
+          <w:bCs/>
+        </w:rPr>
+      </w:pPr>
+      <w:r>
+        <w:rPr/>
       </w:r>
     </w:p>
     <w:sectPr>

</xml_diff>